<commit_message>
backend: call api to Nodejs server
</commit_message>
<xml_diff>
--- a/service-carbone/result.docx
+++ b/service-carbone/result.docx
@@ -151,7 +151,7 @@
                 <w:szCs w:val="32"/>
                 <w:lang w:val="en-US"/>
               </w:rPr>
-              <w:t xml:space="preserve"> FR-2023-781</w:t>
+              <w:t xml:space="preserve"> </w:t>
             </w:r>
           </w:p>
           <w:p>
@@ -175,7 +175,7 @@
                 <w:szCs w:val="20"/>
                 <w:lang w:val="en-US"/>
               </w:rPr>
-              <w:t>Date : 01/16/2023</w:t>
+              <w:t>Date : </w:t>
             </w:r>
           </w:p>
         </w:tc>
@@ -217,7 +217,7 @@
                 <w:szCs w:val="20"/>
                 <w:lang w:val="en-US"/>
               </w:rPr>
-              <w:t>Timmoty Johnson</w:t>
+              <w:t/>
             </w:r>
           </w:p>
           <w:p>
@@ -279,7 +279,7 @@
                 <w:szCs w:val="20"/>
                 <w:lang w:val="en-US"/>
               </w:rPr>
-              <w:t>+33 (0)2 23 12 33 24</w:t>
+              <w:t/>
             </w:r>
           </w:p>
           <w:p>
@@ -305,7 +305,7 @@
                 <w:sz w:val="20"/>
                 <w:szCs w:val="20"/>
               </w:rPr>
-              <w:t>tim+serverpro@carbone.io</w:t>
+              <w:t/>
             </w:r>
           </w:p>
         </w:tc>
@@ -357,7 +357,7 @@
                 <w:sz w:val="20"/>
                 <w:szCs w:val="20"/>
               </w:rPr>
-              <w:t>Charles Nonneau</w:t>
+              <w:t/>
             </w:r>
             <w:r>
               <w:rPr>
@@ -389,7 +389,7 @@
                 <w:sz w:val="20"/>
                 <w:szCs w:val="20"/>
               </w:rPr>
-              <w:t>1241 Doctor Street</w:t>
+              <w:t/>
             </w:r>
             <w:r>
               <w:rPr>
@@ -431,7 +431,7 @@
                 <w:sz w:val="20"/>
                 <w:szCs w:val="20"/>
               </w:rPr>
-              <w:t>34920</w:t>
+              <w:t/>
             </w:r>
             <w:r>
               <w:rPr>
@@ -487,7 +487,7 @@
                 <w:sz w:val="20"/>
                 <w:szCs w:val="20"/>
               </w:rPr>
-              <w:t>Anger</w:t>
+              <w:t/>
             </w:r>
             <w:r>
               <w:rPr>
@@ -536,7 +536,7 @@
                 <w:sz w:val="20"/>
                 <w:szCs w:val="20"/>
               </w:rPr>
-              <w:t>France</w:t>
+              <w:t/>
             </w:r>
             <w:r>
               <w:rPr>
@@ -591,7 +591,7 @@
                 <w:sz w:val="20"/>
                 <w:szCs w:val="20"/>
               </w:rPr>
-              <w:t>Phone : +33 (0)6 27 89 01 23</w:t>
+              <w:t>Phone : </w:t>
             </w:r>
           </w:p>
           <w:p>
@@ -618,7 +618,7 @@
                 <w:sz w:val="20"/>
                 <w:szCs w:val="20"/>
               </w:rPr>
-              <w:t xml:space="preserve"> contact@cloudtech.io</w:t>
+              <w:t xml:space="preserve"> </w:t>
             </w:r>
             <w:r>
               <w:rPr>
@@ -626,7 +626,7 @@
                 <w:szCs w:val="20"/>
               </w:rPr>
               <w:br/>
-              <w:t>VAT: FR45899106785</w:t>
+              <w:t>VAT: </w:t>
             </w:r>
             <w:r>
               <w:rPr>
@@ -659,7 +659,7 @@
                 <w:sz w:val="20"/>
                 <w:szCs w:val="20"/>
               </w:rPr>
-              <w:t>SIREN : 899106785</w:t>
+              <w:t>SIREN : </w:t>
             </w:r>
           </w:p>
           <w:p>
@@ -960,2021 +960,6 @@
                 <w:szCs w:val="20"/>
               </w:rPr>
               <w:t xml:space="preserve"> VAT</w:t>
-            </w:r>
-          </w:p>
-        </w:tc>
-      </w:tr>
-      <w:tr>
-        <w:trPr>
-          <w:jc w:val="center"/>
-        </w:trPr>
-        <w:tc>
-          <w:tcPr>
-            <w:tcW w:w="5387" w:type="dxa"/>
-            <w:tcBorders>
-              <w:top w:val="single" w:sz="4" w:space="0" w:color="auto"/>
-              <w:left w:val="nil"/>
-              <w:bottom w:val="single" w:sz="4" w:space="0" w:color="auto"/>
-              <w:right w:val="single" w:sz="4" w:space="0" w:color="auto"/>
-            </w:tcBorders>
-            <w:tcMar>
-              <w:top w:w="85" w:type="dxa"/>
-              <w:bottom w:w="85" w:type="dxa"/>
-            </w:tcMar>
-          </w:tcPr>
-          <w:p>
-            <w:pPr>
-              <w:rPr>
-                <w:rFonts w:cstheme="minorHAnsi"/>
-                <w:sz w:val="18"/>
-                <w:szCs w:val="18"/>
-                <w:lang w:val="en-US"/>
-              </w:rPr>
-            </w:pPr>
-            <w:r>
-              <w:rPr>
-                <w:rFonts w:cstheme="minorHAnsi"/>
-                <w:sz w:val="18"/>
-                <w:szCs w:val="18"/>
-                <w:lang w:val="en-US"/>
-              </w:rPr>
-              <w:t>Rackmount case (With bays for multiple 3.5-inch drives and room for the motherboard and other components.)</w:t>
-            </w:r>
-            <w:r>
-              <w:rPr>
-                <w:rFonts w:cstheme="minorHAnsi"/>
-                <w:sz w:val="18"/>
-                <w:szCs w:val="18"/>
-                <w:lang w:val="en-US"/>
-              </w:rPr>
-              <w:t/>
-            </w:r>
-            <w:r>
-              <w:rPr>
-                <w:rFonts w:cstheme="minorHAnsi"/>
-                <w:sz w:val="18"/>
-                <w:szCs w:val="18"/>
-                <w:lang w:val="en-US"/>
-              </w:rPr>
-              <w:t/>
-            </w:r>
-            <w:r>
-              <w:rPr>
-                <w:rFonts w:cstheme="minorHAnsi"/>
-                <w:sz w:val="18"/>
-                <w:szCs w:val="18"/>
-                <w:lang w:val="en-US"/>
-              </w:rPr>
-              <w:t/>
-            </w:r>
-            <w:r>
-              <w:rPr>
-                <w:rFonts w:cstheme="minorHAnsi"/>
-                <w:sz w:val="18"/>
-                <w:szCs w:val="18"/>
-              </w:rPr>
-              <w:t/>
-            </w:r>
-          </w:p>
-        </w:tc>
-        <w:tc>
-          <w:tcPr>
-            <w:tcW w:w="951" w:type="dxa"/>
-            <w:tcBorders>
-              <w:top w:val="single" w:sz="4" w:space="0" w:color="auto"/>
-              <w:left w:val="single" w:sz="4" w:space="0" w:color="auto"/>
-              <w:bottom w:val="single" w:sz="4" w:space="0" w:color="auto"/>
-              <w:right w:val="single" w:sz="4" w:space="0" w:color="auto"/>
-            </w:tcBorders>
-            <w:tcMar>
-              <w:top w:w="85" w:type="dxa"/>
-              <w:bottom w:w="85" w:type="dxa"/>
-            </w:tcMar>
-          </w:tcPr>
-          <w:p>
-            <w:pPr>
-              <w:jc w:val="right"/>
-              <w:rPr>
-                <w:rFonts w:cstheme="minorHAnsi"/>
-                <w:sz w:val="18"/>
-                <w:szCs w:val="18"/>
-                <w:lang w:val="en-US"/>
-              </w:rPr>
-            </w:pPr>
-            <w:r>
-              <w:rPr>
-                <w:rFonts w:cstheme="minorHAnsi"/>
-                <w:sz w:val="18"/>
-                <w:szCs w:val="18"/>
-                <w:lang w:val="en-US"/>
-              </w:rPr>
-              <w:t>14.00</w:t>
-            </w:r>
-            <w:r>
-              <w:rPr>
-                <w:rFonts w:cstheme="minorHAnsi"/>
-                <w:sz w:val="18"/>
-                <w:szCs w:val="18"/>
-                <w:lang w:val="en-US"/>
-              </w:rPr>
-              <w:t/>
-            </w:r>
-            <w:r>
-              <w:rPr>
-                <w:rFonts w:cstheme="minorHAnsi"/>
-                <w:sz w:val="18"/>
-                <w:szCs w:val="18"/>
-                <w:lang w:val="en-US"/>
-              </w:rPr>
-              <w:t xml:space="preserve"/>
-            </w:r>
-            <w:r>
-              <w:rPr>
-                <w:rFonts w:cstheme="minorHAnsi"/>
-                <w:sz w:val="18"/>
-                <w:szCs w:val="18"/>
-                <w:lang w:val="en-US"/>
-              </w:rPr>
-              <w:t/>
-            </w:r>
-            <w:r>
-              <w:rPr>
-                <w:rFonts w:cstheme="minorHAnsi"/>
-                <w:sz w:val="18"/>
-                <w:szCs w:val="18"/>
-                <w:lang w:val="en-US"/>
-              </w:rPr>
-              <w:t/>
-            </w:r>
-            <w:r>
-              <w:rPr>
-                <w:rFonts w:cstheme="minorHAnsi"/>
-                <w:sz w:val="18"/>
-                <w:szCs w:val="18"/>
-                <w:lang w:val="en-US"/>
-              </w:rPr>
-              <w:t xml:space="preserve"> </w:t>
-            </w:r>
-          </w:p>
-        </w:tc>
-        <w:tc>
-          <w:tcPr>
-            <w:tcW w:w="1556" w:type="dxa"/>
-            <w:tcBorders>
-              <w:top w:val="single" w:sz="4" w:space="0" w:color="auto"/>
-              <w:left w:val="single" w:sz="4" w:space="0" w:color="auto"/>
-              <w:bottom w:val="single" w:sz="4" w:space="0" w:color="auto"/>
-              <w:right w:val="single" w:sz="4" w:space="0" w:color="auto"/>
-            </w:tcBorders>
-            <w:tcMar>
-              <w:top w:w="85" w:type="dxa"/>
-              <w:bottom w:w="85" w:type="dxa"/>
-            </w:tcMar>
-          </w:tcPr>
-          <w:p>
-            <w:pPr>
-              <w:jc w:val="right"/>
-              <w:rPr>
-                <w:rFonts w:cstheme="minorHAnsi"/>
-                <w:sz w:val="18"/>
-                <w:szCs w:val="18"/>
-                <w:lang w:val="en-US"/>
-              </w:rPr>
-            </w:pPr>
-            <w:r>
-              <w:rPr>
-                <w:rFonts w:cstheme="minorHAnsi"/>
-                <w:sz w:val="18"/>
-                <w:szCs w:val="18"/>
-                <w:lang w:val="en-US"/>
-              </w:rPr>
-              <w:t>500.00 €</w:t>
-            </w:r>
-            <w:r>
-              <w:rPr>
-                <w:rFonts w:cstheme="minorHAnsi"/>
-                <w:sz w:val="18"/>
-                <w:szCs w:val="18"/>
-                <w:lang w:val="en-US"/>
-              </w:rPr>
-              <w:t/>
-            </w:r>
-            <w:r>
-              <w:rPr>
-                <w:rFonts w:cstheme="minorHAnsi"/>
-                <w:sz w:val="18"/>
-                <w:szCs w:val="18"/>
-                <w:lang w:val="en-US"/>
-              </w:rPr>
-              <w:t xml:space="preserve"/>
-            </w:r>
-            <w:r>
-              <w:rPr>
-                <w:rFonts w:cstheme="minorHAnsi"/>
-                <w:sz w:val="18"/>
-                <w:szCs w:val="18"/>
-                <w:lang w:val="en-US"/>
-              </w:rPr>
-              <w:t/>
-            </w:r>
-            <w:r>
-              <w:rPr>
-                <w:rFonts w:cstheme="minorHAnsi"/>
-                <w:sz w:val="18"/>
-                <w:szCs w:val="18"/>
-                <w:lang w:val="en-US"/>
-              </w:rPr>
-              <w:t/>
-            </w:r>
-            <w:r>
-              <w:rPr>
-                <w:rFonts w:cstheme="minorHAnsi"/>
-                <w:sz w:val="18"/>
-                <w:szCs w:val="18"/>
-                <w:lang w:val="en-US"/>
-              </w:rPr>
-              <w:t/>
-            </w:r>
-            <w:r>
-              <w:rPr>
-                <w:rFonts w:cstheme="minorHAnsi"/>
-                <w:sz w:val="18"/>
-                <w:szCs w:val="18"/>
-                <w:lang w:val="en-US"/>
-              </w:rPr>
-              <w:t xml:space="preserve"> </w:t>
-            </w:r>
-          </w:p>
-        </w:tc>
-        <w:tc>
-          <w:tcPr>
-            <w:tcW w:w="895" w:type="dxa"/>
-            <w:tcBorders>
-              <w:top w:val="single" w:sz="4" w:space="0" w:color="auto"/>
-              <w:left w:val="single" w:sz="4" w:space="0" w:color="auto"/>
-              <w:bottom w:val="single" w:sz="4" w:space="0" w:color="auto"/>
-              <w:right w:val="single" w:sz="4" w:space="0" w:color="auto"/>
-            </w:tcBorders>
-            <w:tcMar>
-              <w:top w:w="85" w:type="dxa"/>
-              <w:bottom w:w="85" w:type="dxa"/>
-            </w:tcMar>
-          </w:tcPr>
-          <w:p>
-            <w:pPr>
-              <w:jc w:val="right"/>
-              <w:rPr>
-                <w:rFonts w:cstheme="minorHAnsi"/>
-                <w:sz w:val="18"/>
-                <w:szCs w:val="18"/>
-                <w:lang w:val="en-US"/>
-              </w:rPr>
-            </w:pPr>
-            <w:r>
-              <w:rPr>
-                <w:rFonts w:cstheme="minorHAnsi"/>
-                <w:sz w:val="18"/>
-                <w:szCs w:val="18"/>
-                <w:lang w:val="en-US"/>
-              </w:rPr>
-              <w:t>20</w:t>
-            </w:r>
-            <w:r>
-              <w:rPr>
-                <w:rFonts w:cstheme="minorHAnsi"/>
-                <w:sz w:val="18"/>
-                <w:szCs w:val="18"/>
-                <w:lang w:val="en-US"/>
-              </w:rPr>
-              <w:t/>
-            </w:r>
-            <w:r>
-              <w:rPr>
-                <w:rFonts w:cstheme="minorHAnsi"/>
-                <w:sz w:val="18"/>
-                <w:szCs w:val="18"/>
-                <w:lang w:val="en-US"/>
-              </w:rPr>
-              <w:t xml:space="preserve"/>
-            </w:r>
-            <w:r>
-              <w:rPr>
-                <w:rFonts w:cstheme="minorHAnsi"/>
-                <w:sz w:val="18"/>
-                <w:szCs w:val="18"/>
-                <w:lang w:val="en-US"/>
-              </w:rPr>
-              <w:t/>
-            </w:r>
-            <w:r>
-              <w:rPr>
-                <w:rFonts w:cstheme="minorHAnsi"/>
-                <w:sz w:val="18"/>
-                <w:szCs w:val="18"/>
-                <w:lang w:val="en-US"/>
-              </w:rPr>
-              <w:t>%</w:t>
-            </w:r>
-          </w:p>
-        </w:tc>
-        <w:tc>
-          <w:tcPr>
-            <w:tcW w:w="1701" w:type="dxa"/>
-            <w:tcBorders>
-              <w:top w:val="single" w:sz="4" w:space="0" w:color="auto"/>
-              <w:left w:val="single" w:sz="4" w:space="0" w:color="auto"/>
-              <w:bottom w:val="single" w:sz="4" w:space="0" w:color="auto"/>
-              <w:right w:val="nil"/>
-            </w:tcBorders>
-            <w:tcMar>
-              <w:top w:w="85" w:type="dxa"/>
-              <w:bottom w:w="85" w:type="dxa"/>
-            </w:tcMar>
-          </w:tcPr>
-          <w:p>
-            <w:pPr>
-              <w:jc w:val="right"/>
-              <w:rPr>
-                <w:rFonts w:cstheme="minorHAnsi"/>
-                <w:sz w:val="18"/>
-                <w:szCs w:val="18"/>
-                <w:lang w:val="en-US"/>
-              </w:rPr>
-            </w:pPr>
-            <w:r>
-              <w:rPr>
-                <w:rFonts w:cstheme="minorHAnsi"/>
-                <w:sz w:val="18"/>
-                <w:szCs w:val="18"/>
-                <w:lang w:val="en-US"/>
-              </w:rPr>
-              <w:t>7,000.00 €</w:t>
-            </w:r>
-            <w:r>
-              <w:rPr>
-                <w:rFonts w:cstheme="minorHAnsi"/>
-                <w:sz w:val="18"/>
-                <w:szCs w:val="18"/>
-                <w:lang w:val="en-US"/>
-              </w:rPr>
-              <w:t/>
-            </w:r>
-            <w:r>
-              <w:rPr>
-                <w:rFonts w:cstheme="minorHAnsi"/>
-                <w:sz w:val="18"/>
-                <w:szCs w:val="18"/>
-                <w:lang w:val="en-US"/>
-              </w:rPr>
-              <w:t xml:space="preserve"/>
-            </w:r>
-            <w:r>
-              <w:rPr>
-                <w:rFonts w:cstheme="minorHAnsi"/>
-                <w:sz w:val="18"/>
-                <w:szCs w:val="18"/>
-                <w:lang w:val="en-US"/>
-              </w:rPr>
-              <w:t/>
-            </w:r>
-            <w:r>
-              <w:rPr>
-                <w:rFonts w:cstheme="minorHAnsi"/>
-                <w:sz w:val="18"/>
-                <w:szCs w:val="18"/>
-                <w:lang w:val="en-US"/>
-              </w:rPr>
-              <w:t/>
-            </w:r>
-            <w:r>
-              <w:rPr>
-                <w:rFonts w:cstheme="minorHAnsi"/>
-                <w:sz w:val="18"/>
-                <w:szCs w:val="18"/>
-                <w:lang w:val="en-US"/>
-              </w:rPr>
-              <w:t/>
-            </w:r>
-            <w:r>
-              <w:rPr>
-                <w:rFonts w:cstheme="minorHAnsi"/>
-                <w:sz w:val="18"/>
-                <w:szCs w:val="18"/>
-                <w:lang w:val="en-US"/>
-              </w:rPr>
-              <w:t/>
-            </w:r>
-          </w:p>
-        </w:tc>
-      </w:tr>
-      <w:tr>
-        <w:trPr>
-          <w:jc w:val="center"/>
-        </w:trPr>
-        <w:tc>
-          <w:tcPr>
-            <w:tcW w:w="5387" w:type="dxa"/>
-            <w:tcBorders>
-              <w:top w:val="single" w:sz="4" w:space="0" w:color="auto"/>
-              <w:left w:val="nil"/>
-              <w:bottom w:val="single" w:sz="4" w:space="0" w:color="auto"/>
-              <w:right w:val="single" w:sz="4" w:space="0" w:color="auto"/>
-            </w:tcBorders>
-            <w:tcMar>
-              <w:top w:w="85" w:type="dxa"/>
-              <w:bottom w:w="85" w:type="dxa"/>
-            </w:tcMar>
-          </w:tcPr>
-          <w:p>
-            <w:pPr>
-              <w:rPr>
-                <w:rFonts w:cstheme="minorHAnsi"/>
-                <w:sz w:val="18"/>
-                <w:szCs w:val="18"/>
-                <w:lang w:val="en-US"/>
-              </w:rPr>
-            </w:pPr>
-            <w:r>
-              <w:rPr>
-                <w:rFonts w:cstheme="minorHAnsi"/>
-                <w:sz w:val="18"/>
-                <w:szCs w:val="18"/>
-                <w:lang w:val="en-US"/>
-              </w:rPr>
-              <w:t>Motherboard (has the necessary number of SATA ports for your storage needs)</w:t>
-            </w:r>
-            <w:r>
-              <w:rPr>
-                <w:rFonts w:cstheme="minorHAnsi"/>
-                <w:sz w:val="18"/>
-                <w:szCs w:val="18"/>
-                <w:lang w:val="en-US"/>
-              </w:rPr>
-              <w:t/>
-            </w:r>
-            <w:r>
-              <w:rPr>
-                <w:rFonts w:cstheme="minorHAnsi"/>
-                <w:sz w:val="18"/>
-                <w:szCs w:val="18"/>
-                <w:lang w:val="en-US"/>
-              </w:rPr>
-              <w:t/>
-            </w:r>
-            <w:r>
-              <w:rPr>
-                <w:rFonts w:cstheme="minorHAnsi"/>
-                <w:sz w:val="18"/>
-                <w:szCs w:val="18"/>
-                <w:lang w:val="en-US"/>
-              </w:rPr>
-              <w:t/>
-            </w:r>
-            <w:r>
-              <w:rPr>
-                <w:rFonts w:cstheme="minorHAnsi"/>
-                <w:sz w:val="18"/>
-                <w:szCs w:val="18"/>
-              </w:rPr>
-              <w:t/>
-            </w:r>
-          </w:p>
-        </w:tc>
-        <w:tc>
-          <w:tcPr>
-            <w:tcW w:w="951" w:type="dxa"/>
-            <w:tcBorders>
-              <w:top w:val="single" w:sz="4" w:space="0" w:color="auto"/>
-              <w:left w:val="single" w:sz="4" w:space="0" w:color="auto"/>
-              <w:bottom w:val="single" w:sz="4" w:space="0" w:color="auto"/>
-              <w:right w:val="single" w:sz="4" w:space="0" w:color="auto"/>
-            </w:tcBorders>
-            <w:tcMar>
-              <w:top w:w="85" w:type="dxa"/>
-              <w:bottom w:w="85" w:type="dxa"/>
-            </w:tcMar>
-          </w:tcPr>
-          <w:p>
-            <w:pPr>
-              <w:jc w:val="right"/>
-              <w:rPr>
-                <w:rFonts w:cstheme="minorHAnsi"/>
-                <w:sz w:val="18"/>
-                <w:szCs w:val="18"/>
-                <w:lang w:val="en-US"/>
-              </w:rPr>
-            </w:pPr>
-            <w:r>
-              <w:rPr>
-                <w:rFonts w:cstheme="minorHAnsi"/>
-                <w:sz w:val="18"/>
-                <w:szCs w:val="18"/>
-                <w:lang w:val="en-US"/>
-              </w:rPr>
-              <w:t>1.00</w:t>
-            </w:r>
-            <w:r>
-              <w:rPr>
-                <w:rFonts w:cstheme="minorHAnsi"/>
-                <w:sz w:val="18"/>
-                <w:szCs w:val="18"/>
-                <w:lang w:val="en-US"/>
-              </w:rPr>
-              <w:t/>
-            </w:r>
-            <w:r>
-              <w:rPr>
-                <w:rFonts w:cstheme="minorHAnsi"/>
-                <w:sz w:val="18"/>
-                <w:szCs w:val="18"/>
-                <w:lang w:val="en-US"/>
-              </w:rPr>
-              <w:t xml:space="preserve"/>
-            </w:r>
-            <w:r>
-              <w:rPr>
-                <w:rFonts w:cstheme="minorHAnsi"/>
-                <w:sz w:val="18"/>
-                <w:szCs w:val="18"/>
-                <w:lang w:val="en-US"/>
-              </w:rPr>
-              <w:t/>
-            </w:r>
-            <w:r>
-              <w:rPr>
-                <w:rFonts w:cstheme="minorHAnsi"/>
-                <w:sz w:val="18"/>
-                <w:szCs w:val="18"/>
-                <w:lang w:val="en-US"/>
-              </w:rPr>
-              <w:t/>
-            </w:r>
-            <w:r>
-              <w:rPr>
-                <w:rFonts w:cstheme="minorHAnsi"/>
-                <w:sz w:val="18"/>
-                <w:szCs w:val="18"/>
-                <w:lang w:val="en-US"/>
-              </w:rPr>
-              <w:t xml:space="preserve"> </w:t>
-            </w:r>
-          </w:p>
-        </w:tc>
-        <w:tc>
-          <w:tcPr>
-            <w:tcW w:w="1556" w:type="dxa"/>
-            <w:tcBorders>
-              <w:top w:val="single" w:sz="4" w:space="0" w:color="auto"/>
-              <w:left w:val="single" w:sz="4" w:space="0" w:color="auto"/>
-              <w:bottom w:val="single" w:sz="4" w:space="0" w:color="auto"/>
-              <w:right w:val="single" w:sz="4" w:space="0" w:color="auto"/>
-            </w:tcBorders>
-            <w:tcMar>
-              <w:top w:w="85" w:type="dxa"/>
-              <w:bottom w:w="85" w:type="dxa"/>
-            </w:tcMar>
-          </w:tcPr>
-          <w:p>
-            <w:pPr>
-              <w:jc w:val="right"/>
-              <w:rPr>
-                <w:rFonts w:cstheme="minorHAnsi"/>
-                <w:sz w:val="18"/>
-                <w:szCs w:val="18"/>
-                <w:lang w:val="en-US"/>
-              </w:rPr>
-            </w:pPr>
-            <w:r>
-              <w:rPr>
-                <w:rFonts w:cstheme="minorHAnsi"/>
-                <w:sz w:val="18"/>
-                <w:szCs w:val="18"/>
-                <w:lang w:val="en-US"/>
-              </w:rPr>
-              <w:t>150.00 €</w:t>
-            </w:r>
-            <w:r>
-              <w:rPr>
-                <w:rFonts w:cstheme="minorHAnsi"/>
-                <w:sz w:val="18"/>
-                <w:szCs w:val="18"/>
-                <w:lang w:val="en-US"/>
-              </w:rPr>
-              <w:t/>
-            </w:r>
-            <w:r>
-              <w:rPr>
-                <w:rFonts w:cstheme="minorHAnsi"/>
-                <w:sz w:val="18"/>
-                <w:szCs w:val="18"/>
-                <w:lang w:val="en-US"/>
-              </w:rPr>
-              <w:t xml:space="preserve"/>
-            </w:r>
-            <w:r>
-              <w:rPr>
-                <w:rFonts w:cstheme="minorHAnsi"/>
-                <w:sz w:val="18"/>
-                <w:szCs w:val="18"/>
-                <w:lang w:val="en-US"/>
-              </w:rPr>
-              <w:t/>
-            </w:r>
-            <w:r>
-              <w:rPr>
-                <w:rFonts w:cstheme="minorHAnsi"/>
-                <w:sz w:val="18"/>
-                <w:szCs w:val="18"/>
-                <w:lang w:val="en-US"/>
-              </w:rPr>
-              <w:t/>
-            </w:r>
-            <w:r>
-              <w:rPr>
-                <w:rFonts w:cstheme="minorHAnsi"/>
-                <w:sz w:val="18"/>
-                <w:szCs w:val="18"/>
-                <w:lang w:val="en-US"/>
-              </w:rPr>
-              <w:t/>
-            </w:r>
-            <w:r>
-              <w:rPr>
-                <w:rFonts w:cstheme="minorHAnsi"/>
-                <w:sz w:val="18"/>
-                <w:szCs w:val="18"/>
-                <w:lang w:val="en-US"/>
-              </w:rPr>
-              <w:t xml:space="preserve"> </w:t>
-            </w:r>
-          </w:p>
-        </w:tc>
-        <w:tc>
-          <w:tcPr>
-            <w:tcW w:w="895" w:type="dxa"/>
-            <w:tcBorders>
-              <w:top w:val="single" w:sz="4" w:space="0" w:color="auto"/>
-              <w:left w:val="single" w:sz="4" w:space="0" w:color="auto"/>
-              <w:bottom w:val="single" w:sz="4" w:space="0" w:color="auto"/>
-              <w:right w:val="single" w:sz="4" w:space="0" w:color="auto"/>
-            </w:tcBorders>
-            <w:tcMar>
-              <w:top w:w="85" w:type="dxa"/>
-              <w:bottom w:w="85" w:type="dxa"/>
-            </w:tcMar>
-          </w:tcPr>
-          <w:p>
-            <w:pPr>
-              <w:jc w:val="right"/>
-              <w:rPr>
-                <w:rFonts w:cstheme="minorHAnsi"/>
-                <w:sz w:val="18"/>
-                <w:szCs w:val="18"/>
-                <w:lang w:val="en-US"/>
-              </w:rPr>
-            </w:pPr>
-            <w:r>
-              <w:rPr>
-                <w:rFonts w:cstheme="minorHAnsi"/>
-                <w:sz w:val="18"/>
-                <w:szCs w:val="18"/>
-                <w:lang w:val="en-US"/>
-              </w:rPr>
-              <w:t>20</w:t>
-            </w:r>
-            <w:r>
-              <w:rPr>
-                <w:rFonts w:cstheme="minorHAnsi"/>
-                <w:sz w:val="18"/>
-                <w:szCs w:val="18"/>
-                <w:lang w:val="en-US"/>
-              </w:rPr>
-              <w:t/>
-            </w:r>
-            <w:r>
-              <w:rPr>
-                <w:rFonts w:cstheme="minorHAnsi"/>
-                <w:sz w:val="18"/>
-                <w:szCs w:val="18"/>
-                <w:lang w:val="en-US"/>
-              </w:rPr>
-              <w:t xml:space="preserve"/>
-            </w:r>
-            <w:r>
-              <w:rPr>
-                <w:rFonts w:cstheme="minorHAnsi"/>
-                <w:sz w:val="18"/>
-                <w:szCs w:val="18"/>
-                <w:lang w:val="en-US"/>
-              </w:rPr>
-              <w:t/>
-            </w:r>
-            <w:r>
-              <w:rPr>
-                <w:rFonts w:cstheme="minorHAnsi"/>
-                <w:sz w:val="18"/>
-                <w:szCs w:val="18"/>
-                <w:lang w:val="en-US"/>
-              </w:rPr>
-              <w:t>%</w:t>
-            </w:r>
-          </w:p>
-        </w:tc>
-        <w:tc>
-          <w:tcPr>
-            <w:tcW w:w="1701" w:type="dxa"/>
-            <w:tcBorders>
-              <w:top w:val="single" w:sz="4" w:space="0" w:color="auto"/>
-              <w:left w:val="single" w:sz="4" w:space="0" w:color="auto"/>
-              <w:bottom w:val="single" w:sz="4" w:space="0" w:color="auto"/>
-              <w:right w:val="nil"/>
-            </w:tcBorders>
-            <w:tcMar>
-              <w:top w:w="85" w:type="dxa"/>
-              <w:bottom w:w="85" w:type="dxa"/>
-            </w:tcMar>
-          </w:tcPr>
-          <w:p>
-            <w:pPr>
-              <w:jc w:val="right"/>
-              <w:rPr>
-                <w:rFonts w:cstheme="minorHAnsi"/>
-                <w:sz w:val="18"/>
-                <w:szCs w:val="18"/>
-                <w:lang w:val="en-US"/>
-              </w:rPr>
-            </w:pPr>
-            <w:r>
-              <w:rPr>
-                <w:rFonts w:cstheme="minorHAnsi"/>
-                <w:sz w:val="18"/>
-                <w:szCs w:val="18"/>
-                <w:lang w:val="en-US"/>
-              </w:rPr>
-              <w:t>150.00 €</w:t>
-            </w:r>
-            <w:r>
-              <w:rPr>
-                <w:rFonts w:cstheme="minorHAnsi"/>
-                <w:sz w:val="18"/>
-                <w:szCs w:val="18"/>
-                <w:lang w:val="en-US"/>
-              </w:rPr>
-              <w:t/>
-            </w:r>
-            <w:r>
-              <w:rPr>
-                <w:rFonts w:cstheme="minorHAnsi"/>
-                <w:sz w:val="18"/>
-                <w:szCs w:val="18"/>
-                <w:lang w:val="en-US"/>
-              </w:rPr>
-              <w:t xml:space="preserve"/>
-            </w:r>
-            <w:r>
-              <w:rPr>
-                <w:rFonts w:cstheme="minorHAnsi"/>
-                <w:sz w:val="18"/>
-                <w:szCs w:val="18"/>
-                <w:lang w:val="en-US"/>
-              </w:rPr>
-              <w:t/>
-            </w:r>
-            <w:r>
-              <w:rPr>
-                <w:rFonts w:cstheme="minorHAnsi"/>
-                <w:sz w:val="18"/>
-                <w:szCs w:val="18"/>
-                <w:lang w:val="en-US"/>
-              </w:rPr>
-              <w:t/>
-            </w:r>
-            <w:r>
-              <w:rPr>
-                <w:rFonts w:cstheme="minorHAnsi"/>
-                <w:sz w:val="18"/>
-                <w:szCs w:val="18"/>
-                <w:lang w:val="en-US"/>
-              </w:rPr>
-              <w:t/>
-            </w:r>
-            <w:r>
-              <w:rPr>
-                <w:rFonts w:cstheme="minorHAnsi"/>
-                <w:sz w:val="18"/>
-                <w:szCs w:val="18"/>
-                <w:lang w:val="en-US"/>
-              </w:rPr>
-              <w:t/>
-            </w:r>
-          </w:p>
-        </w:tc>
-      </w:tr>
-      <w:tr>
-        <w:trPr>
-          <w:jc w:val="center"/>
-        </w:trPr>
-        <w:tc>
-          <w:tcPr>
-            <w:tcW w:w="5387" w:type="dxa"/>
-            <w:tcBorders>
-              <w:top w:val="single" w:sz="4" w:space="0" w:color="auto"/>
-              <w:left w:val="nil"/>
-              <w:bottom w:val="single" w:sz="4" w:space="0" w:color="auto"/>
-              <w:right w:val="single" w:sz="4" w:space="0" w:color="auto"/>
-            </w:tcBorders>
-            <w:tcMar>
-              <w:top w:w="85" w:type="dxa"/>
-              <w:bottom w:w="85" w:type="dxa"/>
-            </w:tcMar>
-          </w:tcPr>
-          <w:p>
-            <w:pPr>
-              <w:rPr>
-                <w:rFonts w:cstheme="minorHAnsi"/>
-                <w:sz w:val="18"/>
-                <w:szCs w:val="18"/>
-                <w:lang w:val="en-US"/>
-              </w:rPr>
-            </w:pPr>
-            <w:r>
-              <w:rPr>
-                <w:rFonts w:cstheme="minorHAnsi"/>
-                <w:sz w:val="18"/>
-                <w:szCs w:val="18"/>
-                <w:lang w:val="en-US"/>
-              </w:rPr>
-              <w:t>3.5-inch SATA hard drives (20TO)</w:t>
-            </w:r>
-            <w:r>
-              <w:rPr>
-                <w:rFonts w:cstheme="minorHAnsi"/>
-                <w:sz w:val="18"/>
-                <w:szCs w:val="18"/>
-                <w:lang w:val="en-US"/>
-              </w:rPr>
-              <w:t/>
-            </w:r>
-            <w:r>
-              <w:rPr>
-                <w:rFonts w:cstheme="minorHAnsi"/>
-                <w:sz w:val="18"/>
-                <w:szCs w:val="18"/>
-                <w:lang w:val="en-US"/>
-              </w:rPr>
-              <w:t/>
-            </w:r>
-            <w:r>
-              <w:rPr>
-                <w:rFonts w:cstheme="minorHAnsi"/>
-                <w:sz w:val="18"/>
-                <w:szCs w:val="18"/>
-                <w:lang w:val="en-US"/>
-              </w:rPr>
-              <w:t/>
-            </w:r>
-            <w:r>
-              <w:rPr>
-                <w:rFonts w:cstheme="minorHAnsi"/>
-                <w:sz w:val="18"/>
-                <w:szCs w:val="18"/>
-              </w:rPr>
-              <w:t/>
-            </w:r>
-          </w:p>
-        </w:tc>
-        <w:tc>
-          <w:tcPr>
-            <w:tcW w:w="951" w:type="dxa"/>
-            <w:tcBorders>
-              <w:top w:val="single" w:sz="4" w:space="0" w:color="auto"/>
-              <w:left w:val="single" w:sz="4" w:space="0" w:color="auto"/>
-              <w:bottom w:val="single" w:sz="4" w:space="0" w:color="auto"/>
-              <w:right w:val="single" w:sz="4" w:space="0" w:color="auto"/>
-            </w:tcBorders>
-            <w:tcMar>
-              <w:top w:w="85" w:type="dxa"/>
-              <w:bottom w:w="85" w:type="dxa"/>
-            </w:tcMar>
-          </w:tcPr>
-          <w:p>
-            <w:pPr>
-              <w:jc w:val="right"/>
-              <w:rPr>
-                <w:rFonts w:cstheme="minorHAnsi"/>
-                <w:sz w:val="18"/>
-                <w:szCs w:val="18"/>
-                <w:lang w:val="en-US"/>
-              </w:rPr>
-            </w:pPr>
-            <w:r>
-              <w:rPr>
-                <w:rFonts w:cstheme="minorHAnsi"/>
-                <w:sz w:val="18"/>
-                <w:szCs w:val="18"/>
-                <w:lang w:val="en-US"/>
-              </w:rPr>
-              <w:t>10.00</w:t>
-            </w:r>
-            <w:r>
-              <w:rPr>
-                <w:rFonts w:cstheme="minorHAnsi"/>
-                <w:sz w:val="18"/>
-                <w:szCs w:val="18"/>
-                <w:lang w:val="en-US"/>
-              </w:rPr>
-              <w:t/>
-            </w:r>
-            <w:r>
-              <w:rPr>
-                <w:rFonts w:cstheme="minorHAnsi"/>
-                <w:sz w:val="18"/>
-                <w:szCs w:val="18"/>
-                <w:lang w:val="en-US"/>
-              </w:rPr>
-              <w:t xml:space="preserve"/>
-            </w:r>
-            <w:r>
-              <w:rPr>
-                <w:rFonts w:cstheme="minorHAnsi"/>
-                <w:sz w:val="18"/>
-                <w:szCs w:val="18"/>
-                <w:lang w:val="en-US"/>
-              </w:rPr>
-              <w:t/>
-            </w:r>
-            <w:r>
-              <w:rPr>
-                <w:rFonts w:cstheme="minorHAnsi"/>
-                <w:sz w:val="18"/>
-                <w:szCs w:val="18"/>
-                <w:lang w:val="en-US"/>
-              </w:rPr>
-              <w:t/>
-            </w:r>
-            <w:r>
-              <w:rPr>
-                <w:rFonts w:cstheme="minorHAnsi"/>
-                <w:sz w:val="18"/>
-                <w:szCs w:val="18"/>
-                <w:lang w:val="en-US"/>
-              </w:rPr>
-              <w:t xml:space="preserve"> </w:t>
-            </w:r>
-          </w:p>
-        </w:tc>
-        <w:tc>
-          <w:tcPr>
-            <w:tcW w:w="1556" w:type="dxa"/>
-            <w:tcBorders>
-              <w:top w:val="single" w:sz="4" w:space="0" w:color="auto"/>
-              <w:left w:val="single" w:sz="4" w:space="0" w:color="auto"/>
-              <w:bottom w:val="single" w:sz="4" w:space="0" w:color="auto"/>
-              <w:right w:val="single" w:sz="4" w:space="0" w:color="auto"/>
-            </w:tcBorders>
-            <w:tcMar>
-              <w:top w:w="85" w:type="dxa"/>
-              <w:bottom w:w="85" w:type="dxa"/>
-            </w:tcMar>
-          </w:tcPr>
-          <w:p>
-            <w:pPr>
-              <w:jc w:val="right"/>
-              <w:rPr>
-                <w:rFonts w:cstheme="minorHAnsi"/>
-                <w:sz w:val="18"/>
-                <w:szCs w:val="18"/>
-                <w:lang w:val="en-US"/>
-              </w:rPr>
-            </w:pPr>
-            <w:r>
-              <w:rPr>
-                <w:rFonts w:cstheme="minorHAnsi"/>
-                <w:sz w:val="18"/>
-                <w:szCs w:val="18"/>
-                <w:lang w:val="en-US"/>
-              </w:rPr>
-              <w:t>100.00 €</w:t>
-            </w:r>
-            <w:r>
-              <w:rPr>
-                <w:rFonts w:cstheme="minorHAnsi"/>
-                <w:sz w:val="18"/>
-                <w:szCs w:val="18"/>
-                <w:lang w:val="en-US"/>
-              </w:rPr>
-              <w:t/>
-            </w:r>
-            <w:r>
-              <w:rPr>
-                <w:rFonts w:cstheme="minorHAnsi"/>
-                <w:sz w:val="18"/>
-                <w:szCs w:val="18"/>
-                <w:lang w:val="en-US"/>
-              </w:rPr>
-              <w:t xml:space="preserve"/>
-            </w:r>
-            <w:r>
-              <w:rPr>
-                <w:rFonts w:cstheme="minorHAnsi"/>
-                <w:sz w:val="18"/>
-                <w:szCs w:val="18"/>
-                <w:lang w:val="en-US"/>
-              </w:rPr>
-              <w:t/>
-            </w:r>
-            <w:r>
-              <w:rPr>
-                <w:rFonts w:cstheme="minorHAnsi"/>
-                <w:sz w:val="18"/>
-                <w:szCs w:val="18"/>
-                <w:lang w:val="en-US"/>
-              </w:rPr>
-              <w:t/>
-            </w:r>
-            <w:r>
-              <w:rPr>
-                <w:rFonts w:cstheme="minorHAnsi"/>
-                <w:sz w:val="18"/>
-                <w:szCs w:val="18"/>
-                <w:lang w:val="en-US"/>
-              </w:rPr>
-              <w:t/>
-            </w:r>
-            <w:r>
-              <w:rPr>
-                <w:rFonts w:cstheme="minorHAnsi"/>
-                <w:sz w:val="18"/>
-                <w:szCs w:val="18"/>
-                <w:lang w:val="en-US"/>
-              </w:rPr>
-              <w:t xml:space="preserve"> </w:t>
-            </w:r>
-          </w:p>
-        </w:tc>
-        <w:tc>
-          <w:tcPr>
-            <w:tcW w:w="895" w:type="dxa"/>
-            <w:tcBorders>
-              <w:top w:val="single" w:sz="4" w:space="0" w:color="auto"/>
-              <w:left w:val="single" w:sz="4" w:space="0" w:color="auto"/>
-              <w:bottom w:val="single" w:sz="4" w:space="0" w:color="auto"/>
-              <w:right w:val="single" w:sz="4" w:space="0" w:color="auto"/>
-            </w:tcBorders>
-            <w:tcMar>
-              <w:top w:w="85" w:type="dxa"/>
-              <w:bottom w:w="85" w:type="dxa"/>
-            </w:tcMar>
-          </w:tcPr>
-          <w:p>
-            <w:pPr>
-              <w:jc w:val="right"/>
-              <w:rPr>
-                <w:rFonts w:cstheme="minorHAnsi"/>
-                <w:sz w:val="18"/>
-                <w:szCs w:val="18"/>
-                <w:lang w:val="en-US"/>
-              </w:rPr>
-            </w:pPr>
-            <w:r>
-              <w:rPr>
-                <w:rFonts w:cstheme="minorHAnsi"/>
-                <w:sz w:val="18"/>
-                <w:szCs w:val="18"/>
-                <w:lang w:val="en-US"/>
-              </w:rPr>
-              <w:t>20</w:t>
-            </w:r>
-            <w:r>
-              <w:rPr>
-                <w:rFonts w:cstheme="minorHAnsi"/>
-                <w:sz w:val="18"/>
-                <w:szCs w:val="18"/>
-                <w:lang w:val="en-US"/>
-              </w:rPr>
-              <w:t/>
-            </w:r>
-            <w:r>
-              <w:rPr>
-                <w:rFonts w:cstheme="minorHAnsi"/>
-                <w:sz w:val="18"/>
-                <w:szCs w:val="18"/>
-                <w:lang w:val="en-US"/>
-              </w:rPr>
-              <w:t xml:space="preserve"/>
-            </w:r>
-            <w:r>
-              <w:rPr>
-                <w:rFonts w:cstheme="minorHAnsi"/>
-                <w:sz w:val="18"/>
-                <w:szCs w:val="18"/>
-                <w:lang w:val="en-US"/>
-              </w:rPr>
-              <w:t/>
-            </w:r>
-            <w:r>
-              <w:rPr>
-                <w:rFonts w:cstheme="minorHAnsi"/>
-                <w:sz w:val="18"/>
-                <w:szCs w:val="18"/>
-                <w:lang w:val="en-US"/>
-              </w:rPr>
-              <w:t>%</w:t>
-            </w:r>
-          </w:p>
-        </w:tc>
-        <w:tc>
-          <w:tcPr>
-            <w:tcW w:w="1701" w:type="dxa"/>
-            <w:tcBorders>
-              <w:top w:val="single" w:sz="4" w:space="0" w:color="auto"/>
-              <w:left w:val="single" w:sz="4" w:space="0" w:color="auto"/>
-              <w:bottom w:val="single" w:sz="4" w:space="0" w:color="auto"/>
-              <w:right w:val="nil"/>
-            </w:tcBorders>
-            <w:tcMar>
-              <w:top w:w="85" w:type="dxa"/>
-              <w:bottom w:w="85" w:type="dxa"/>
-            </w:tcMar>
-          </w:tcPr>
-          <w:p>
-            <w:pPr>
-              <w:jc w:val="right"/>
-              <w:rPr>
-                <w:rFonts w:cstheme="minorHAnsi"/>
-                <w:sz w:val="18"/>
-                <w:szCs w:val="18"/>
-                <w:lang w:val="en-US"/>
-              </w:rPr>
-            </w:pPr>
-            <w:r>
-              <w:rPr>
-                <w:rFonts w:cstheme="minorHAnsi"/>
-                <w:sz w:val="18"/>
-                <w:szCs w:val="18"/>
-                <w:lang w:val="en-US"/>
-              </w:rPr>
-              <w:t>1,000.00 €</w:t>
-            </w:r>
-            <w:r>
-              <w:rPr>
-                <w:rFonts w:cstheme="minorHAnsi"/>
-                <w:sz w:val="18"/>
-                <w:szCs w:val="18"/>
-                <w:lang w:val="en-US"/>
-              </w:rPr>
-              <w:t/>
-            </w:r>
-            <w:r>
-              <w:rPr>
-                <w:rFonts w:cstheme="minorHAnsi"/>
-                <w:sz w:val="18"/>
-                <w:szCs w:val="18"/>
-                <w:lang w:val="en-US"/>
-              </w:rPr>
-              <w:t xml:space="preserve"/>
-            </w:r>
-            <w:r>
-              <w:rPr>
-                <w:rFonts w:cstheme="minorHAnsi"/>
-                <w:sz w:val="18"/>
-                <w:szCs w:val="18"/>
-                <w:lang w:val="en-US"/>
-              </w:rPr>
-              <w:t/>
-            </w:r>
-            <w:r>
-              <w:rPr>
-                <w:rFonts w:cstheme="minorHAnsi"/>
-                <w:sz w:val="18"/>
-                <w:szCs w:val="18"/>
-                <w:lang w:val="en-US"/>
-              </w:rPr>
-              <w:t/>
-            </w:r>
-            <w:r>
-              <w:rPr>
-                <w:rFonts w:cstheme="minorHAnsi"/>
-                <w:sz w:val="18"/>
-                <w:szCs w:val="18"/>
-                <w:lang w:val="en-US"/>
-              </w:rPr>
-              <w:t/>
-            </w:r>
-            <w:r>
-              <w:rPr>
-                <w:rFonts w:cstheme="minorHAnsi"/>
-                <w:sz w:val="18"/>
-                <w:szCs w:val="18"/>
-                <w:lang w:val="en-US"/>
-              </w:rPr>
-              <w:t/>
-            </w:r>
-          </w:p>
-        </w:tc>
-      </w:tr>
-      <w:tr>
-        <w:trPr>
-          <w:jc w:val="center"/>
-        </w:trPr>
-        <w:tc>
-          <w:tcPr>
-            <w:tcW w:w="5387" w:type="dxa"/>
-            <w:tcBorders>
-              <w:top w:val="single" w:sz="4" w:space="0" w:color="auto"/>
-              <w:left w:val="nil"/>
-              <w:bottom w:val="single" w:sz="4" w:space="0" w:color="auto"/>
-              <w:right w:val="single" w:sz="4" w:space="0" w:color="auto"/>
-            </w:tcBorders>
-            <w:tcMar>
-              <w:top w:w="85" w:type="dxa"/>
-              <w:bottom w:w="85" w:type="dxa"/>
-            </w:tcMar>
-          </w:tcPr>
-          <w:p>
-            <w:pPr>
-              <w:rPr>
-                <w:rFonts w:cstheme="minorHAnsi"/>
-                <w:sz w:val="18"/>
-                <w:szCs w:val="18"/>
-                <w:lang w:val="en-US"/>
-              </w:rPr>
-            </w:pPr>
-            <w:r>
-              <w:rPr>
-                <w:rFonts w:cstheme="minorHAnsi"/>
-                <w:sz w:val="18"/>
-                <w:szCs w:val="18"/>
-                <w:lang w:val="en-US"/>
-              </w:rPr>
-              <w:t>Processor ( A low-power consumption processor)</w:t>
-            </w:r>
-            <w:r>
-              <w:rPr>
-                <w:rFonts w:cstheme="minorHAnsi"/>
-                <w:sz w:val="18"/>
-                <w:szCs w:val="18"/>
-                <w:lang w:val="en-US"/>
-              </w:rPr>
-              <w:t/>
-            </w:r>
-            <w:r>
-              <w:rPr>
-                <w:rFonts w:cstheme="minorHAnsi"/>
-                <w:sz w:val="18"/>
-                <w:szCs w:val="18"/>
-                <w:lang w:val="en-US"/>
-              </w:rPr>
-              <w:t/>
-            </w:r>
-            <w:r>
-              <w:rPr>
-                <w:rFonts w:cstheme="minorHAnsi"/>
-                <w:sz w:val="18"/>
-                <w:szCs w:val="18"/>
-                <w:lang w:val="en-US"/>
-              </w:rPr>
-              <w:t/>
-            </w:r>
-            <w:r>
-              <w:rPr>
-                <w:rFonts w:cstheme="minorHAnsi"/>
-                <w:sz w:val="18"/>
-                <w:szCs w:val="18"/>
-              </w:rPr>
-              <w:t/>
-            </w:r>
-          </w:p>
-        </w:tc>
-        <w:tc>
-          <w:tcPr>
-            <w:tcW w:w="951" w:type="dxa"/>
-            <w:tcBorders>
-              <w:top w:val="single" w:sz="4" w:space="0" w:color="auto"/>
-              <w:left w:val="single" w:sz="4" w:space="0" w:color="auto"/>
-              <w:bottom w:val="single" w:sz="4" w:space="0" w:color="auto"/>
-              <w:right w:val="single" w:sz="4" w:space="0" w:color="auto"/>
-            </w:tcBorders>
-            <w:tcMar>
-              <w:top w:w="85" w:type="dxa"/>
-              <w:bottom w:w="85" w:type="dxa"/>
-            </w:tcMar>
-          </w:tcPr>
-          <w:p>
-            <w:pPr>
-              <w:jc w:val="right"/>
-              <w:rPr>
-                <w:rFonts w:cstheme="minorHAnsi"/>
-                <w:sz w:val="18"/>
-                <w:szCs w:val="18"/>
-                <w:lang w:val="en-US"/>
-              </w:rPr>
-            </w:pPr>
-            <w:r>
-              <w:rPr>
-                <w:rFonts w:cstheme="minorHAnsi"/>
-                <w:sz w:val="18"/>
-                <w:szCs w:val="18"/>
-                <w:lang w:val="en-US"/>
-              </w:rPr>
-              <w:t>1.00</w:t>
-            </w:r>
-            <w:r>
-              <w:rPr>
-                <w:rFonts w:cstheme="minorHAnsi"/>
-                <w:sz w:val="18"/>
-                <w:szCs w:val="18"/>
-                <w:lang w:val="en-US"/>
-              </w:rPr>
-              <w:t/>
-            </w:r>
-            <w:r>
-              <w:rPr>
-                <w:rFonts w:cstheme="minorHAnsi"/>
-                <w:sz w:val="18"/>
-                <w:szCs w:val="18"/>
-                <w:lang w:val="en-US"/>
-              </w:rPr>
-              <w:t xml:space="preserve"/>
-            </w:r>
-            <w:r>
-              <w:rPr>
-                <w:rFonts w:cstheme="minorHAnsi"/>
-                <w:sz w:val="18"/>
-                <w:szCs w:val="18"/>
-                <w:lang w:val="en-US"/>
-              </w:rPr>
-              <w:t/>
-            </w:r>
-            <w:r>
-              <w:rPr>
-                <w:rFonts w:cstheme="minorHAnsi"/>
-                <w:sz w:val="18"/>
-                <w:szCs w:val="18"/>
-                <w:lang w:val="en-US"/>
-              </w:rPr>
-              <w:t/>
-            </w:r>
-            <w:r>
-              <w:rPr>
-                <w:rFonts w:cstheme="minorHAnsi"/>
-                <w:sz w:val="18"/>
-                <w:szCs w:val="18"/>
-                <w:lang w:val="en-US"/>
-              </w:rPr>
-              <w:t xml:space="preserve"> </w:t>
-            </w:r>
-          </w:p>
-        </w:tc>
-        <w:tc>
-          <w:tcPr>
-            <w:tcW w:w="1556" w:type="dxa"/>
-            <w:tcBorders>
-              <w:top w:val="single" w:sz="4" w:space="0" w:color="auto"/>
-              <w:left w:val="single" w:sz="4" w:space="0" w:color="auto"/>
-              <w:bottom w:val="single" w:sz="4" w:space="0" w:color="auto"/>
-              <w:right w:val="single" w:sz="4" w:space="0" w:color="auto"/>
-            </w:tcBorders>
-            <w:tcMar>
-              <w:top w:w="85" w:type="dxa"/>
-              <w:bottom w:w="85" w:type="dxa"/>
-            </w:tcMar>
-          </w:tcPr>
-          <w:p>
-            <w:pPr>
-              <w:jc w:val="right"/>
-              <w:rPr>
-                <w:rFonts w:cstheme="minorHAnsi"/>
-                <w:sz w:val="18"/>
-                <w:szCs w:val="18"/>
-                <w:lang w:val="en-US"/>
-              </w:rPr>
-            </w:pPr>
-            <w:r>
-              <w:rPr>
-                <w:rFonts w:cstheme="minorHAnsi"/>
-                <w:sz w:val="18"/>
-                <w:szCs w:val="18"/>
-                <w:lang w:val="en-US"/>
-              </w:rPr>
-              <w:t>100.00 €</w:t>
-            </w:r>
-            <w:r>
-              <w:rPr>
-                <w:rFonts w:cstheme="minorHAnsi"/>
-                <w:sz w:val="18"/>
-                <w:szCs w:val="18"/>
-                <w:lang w:val="en-US"/>
-              </w:rPr>
-              <w:t/>
-            </w:r>
-            <w:r>
-              <w:rPr>
-                <w:rFonts w:cstheme="minorHAnsi"/>
-                <w:sz w:val="18"/>
-                <w:szCs w:val="18"/>
-                <w:lang w:val="en-US"/>
-              </w:rPr>
-              <w:t xml:space="preserve"/>
-            </w:r>
-            <w:r>
-              <w:rPr>
-                <w:rFonts w:cstheme="minorHAnsi"/>
-                <w:sz w:val="18"/>
-                <w:szCs w:val="18"/>
-                <w:lang w:val="en-US"/>
-              </w:rPr>
-              <w:t/>
-            </w:r>
-            <w:r>
-              <w:rPr>
-                <w:rFonts w:cstheme="minorHAnsi"/>
-                <w:sz w:val="18"/>
-                <w:szCs w:val="18"/>
-                <w:lang w:val="en-US"/>
-              </w:rPr>
-              <w:t/>
-            </w:r>
-            <w:r>
-              <w:rPr>
-                <w:rFonts w:cstheme="minorHAnsi"/>
-                <w:sz w:val="18"/>
-                <w:szCs w:val="18"/>
-                <w:lang w:val="en-US"/>
-              </w:rPr>
-              <w:t/>
-            </w:r>
-            <w:r>
-              <w:rPr>
-                <w:rFonts w:cstheme="minorHAnsi"/>
-                <w:sz w:val="18"/>
-                <w:szCs w:val="18"/>
-                <w:lang w:val="en-US"/>
-              </w:rPr>
-              <w:t xml:space="preserve"> </w:t>
-            </w:r>
-          </w:p>
-        </w:tc>
-        <w:tc>
-          <w:tcPr>
-            <w:tcW w:w="895" w:type="dxa"/>
-            <w:tcBorders>
-              <w:top w:val="single" w:sz="4" w:space="0" w:color="auto"/>
-              <w:left w:val="single" w:sz="4" w:space="0" w:color="auto"/>
-              <w:bottom w:val="single" w:sz="4" w:space="0" w:color="auto"/>
-              <w:right w:val="single" w:sz="4" w:space="0" w:color="auto"/>
-            </w:tcBorders>
-            <w:tcMar>
-              <w:top w:w="85" w:type="dxa"/>
-              <w:bottom w:w="85" w:type="dxa"/>
-            </w:tcMar>
-          </w:tcPr>
-          <w:p>
-            <w:pPr>
-              <w:jc w:val="right"/>
-              <w:rPr>
-                <w:rFonts w:cstheme="minorHAnsi"/>
-                <w:sz w:val="18"/>
-                <w:szCs w:val="18"/>
-                <w:lang w:val="en-US"/>
-              </w:rPr>
-            </w:pPr>
-            <w:r>
-              <w:rPr>
-                <w:rFonts w:cstheme="minorHAnsi"/>
-                <w:sz w:val="18"/>
-                <w:szCs w:val="18"/>
-                <w:lang w:val="en-US"/>
-              </w:rPr>
-              <w:t>20</w:t>
-            </w:r>
-            <w:r>
-              <w:rPr>
-                <w:rFonts w:cstheme="minorHAnsi"/>
-                <w:sz w:val="18"/>
-                <w:szCs w:val="18"/>
-                <w:lang w:val="en-US"/>
-              </w:rPr>
-              <w:t/>
-            </w:r>
-            <w:r>
-              <w:rPr>
-                <w:rFonts w:cstheme="minorHAnsi"/>
-                <w:sz w:val="18"/>
-                <w:szCs w:val="18"/>
-                <w:lang w:val="en-US"/>
-              </w:rPr>
-              <w:t xml:space="preserve"/>
-            </w:r>
-            <w:r>
-              <w:rPr>
-                <w:rFonts w:cstheme="minorHAnsi"/>
-                <w:sz w:val="18"/>
-                <w:szCs w:val="18"/>
-                <w:lang w:val="en-US"/>
-              </w:rPr>
-              <w:t/>
-            </w:r>
-            <w:r>
-              <w:rPr>
-                <w:rFonts w:cstheme="minorHAnsi"/>
-                <w:sz w:val="18"/>
-                <w:szCs w:val="18"/>
-                <w:lang w:val="en-US"/>
-              </w:rPr>
-              <w:t>%</w:t>
-            </w:r>
-          </w:p>
-        </w:tc>
-        <w:tc>
-          <w:tcPr>
-            <w:tcW w:w="1701" w:type="dxa"/>
-            <w:tcBorders>
-              <w:top w:val="single" w:sz="4" w:space="0" w:color="auto"/>
-              <w:left w:val="single" w:sz="4" w:space="0" w:color="auto"/>
-              <w:bottom w:val="single" w:sz="4" w:space="0" w:color="auto"/>
-              <w:right w:val="nil"/>
-            </w:tcBorders>
-            <w:tcMar>
-              <w:top w:w="85" w:type="dxa"/>
-              <w:bottom w:w="85" w:type="dxa"/>
-            </w:tcMar>
-          </w:tcPr>
-          <w:p>
-            <w:pPr>
-              <w:jc w:val="right"/>
-              <w:rPr>
-                <w:rFonts w:cstheme="minorHAnsi"/>
-                <w:sz w:val="18"/>
-                <w:szCs w:val="18"/>
-                <w:lang w:val="en-US"/>
-              </w:rPr>
-            </w:pPr>
-            <w:r>
-              <w:rPr>
-                <w:rFonts w:cstheme="minorHAnsi"/>
-                <w:sz w:val="18"/>
-                <w:szCs w:val="18"/>
-                <w:lang w:val="en-US"/>
-              </w:rPr>
-              <w:t>100.00 €</w:t>
-            </w:r>
-            <w:r>
-              <w:rPr>
-                <w:rFonts w:cstheme="minorHAnsi"/>
-                <w:sz w:val="18"/>
-                <w:szCs w:val="18"/>
-                <w:lang w:val="en-US"/>
-              </w:rPr>
-              <w:t/>
-            </w:r>
-            <w:r>
-              <w:rPr>
-                <w:rFonts w:cstheme="minorHAnsi"/>
-                <w:sz w:val="18"/>
-                <w:szCs w:val="18"/>
-                <w:lang w:val="en-US"/>
-              </w:rPr>
-              <w:t xml:space="preserve"/>
-            </w:r>
-            <w:r>
-              <w:rPr>
-                <w:rFonts w:cstheme="minorHAnsi"/>
-                <w:sz w:val="18"/>
-                <w:szCs w:val="18"/>
-                <w:lang w:val="en-US"/>
-              </w:rPr>
-              <w:t/>
-            </w:r>
-            <w:r>
-              <w:rPr>
-                <w:rFonts w:cstheme="minorHAnsi"/>
-                <w:sz w:val="18"/>
-                <w:szCs w:val="18"/>
-                <w:lang w:val="en-US"/>
-              </w:rPr>
-              <w:t/>
-            </w:r>
-            <w:r>
-              <w:rPr>
-                <w:rFonts w:cstheme="minorHAnsi"/>
-                <w:sz w:val="18"/>
-                <w:szCs w:val="18"/>
-                <w:lang w:val="en-US"/>
-              </w:rPr>
-              <w:t/>
-            </w:r>
-            <w:r>
-              <w:rPr>
-                <w:rFonts w:cstheme="minorHAnsi"/>
-                <w:sz w:val="18"/>
-                <w:szCs w:val="18"/>
-                <w:lang w:val="en-US"/>
-              </w:rPr>
-              <w:t/>
-            </w:r>
-          </w:p>
-        </w:tc>
-      </w:tr>
-      <w:tr>
-        <w:trPr>
-          <w:jc w:val="center"/>
-        </w:trPr>
-        <w:tc>
-          <w:tcPr>
-            <w:tcW w:w="5387" w:type="dxa"/>
-            <w:tcBorders>
-              <w:top w:val="single" w:sz="4" w:space="0" w:color="auto"/>
-              <w:left w:val="nil"/>
-              <w:bottom w:val="single" w:sz="4" w:space="0" w:color="auto"/>
-              <w:right w:val="single" w:sz="4" w:space="0" w:color="auto"/>
-            </w:tcBorders>
-            <w:tcMar>
-              <w:top w:w="85" w:type="dxa"/>
-              <w:bottom w:w="85" w:type="dxa"/>
-            </w:tcMar>
-          </w:tcPr>
-          <w:p>
-            <w:pPr>
-              <w:rPr>
-                <w:rFonts w:cstheme="minorHAnsi"/>
-                <w:sz w:val="18"/>
-                <w:szCs w:val="18"/>
-                <w:lang w:val="en-US"/>
-              </w:rPr>
-            </w:pPr>
-            <w:r>
-              <w:rPr>
-                <w:rFonts w:cstheme="minorHAnsi"/>
-                <w:sz w:val="18"/>
-                <w:szCs w:val="18"/>
-                <w:lang w:val="en-US"/>
-              </w:rPr>
-              <w:t>4GB DDR5 RAM</w:t>
-            </w:r>
-            <w:r>
-              <w:rPr>
-                <w:rFonts w:cstheme="minorHAnsi"/>
-                <w:sz w:val="18"/>
-                <w:szCs w:val="18"/>
-                <w:lang w:val="en-US"/>
-              </w:rPr>
-              <w:t/>
-            </w:r>
-            <w:r>
-              <w:rPr>
-                <w:rFonts w:cstheme="minorHAnsi"/>
-                <w:sz w:val="18"/>
-                <w:szCs w:val="18"/>
-                <w:lang w:val="en-US"/>
-              </w:rPr>
-              <w:t/>
-            </w:r>
-            <w:r>
-              <w:rPr>
-                <w:rFonts w:cstheme="minorHAnsi"/>
-                <w:sz w:val="18"/>
-                <w:szCs w:val="18"/>
-                <w:lang w:val="en-US"/>
-              </w:rPr>
-              <w:t/>
-            </w:r>
-            <w:r>
-              <w:rPr>
-                <w:rFonts w:cstheme="minorHAnsi"/>
-                <w:sz w:val="18"/>
-                <w:szCs w:val="18"/>
-              </w:rPr>
-              <w:t/>
-            </w:r>
-          </w:p>
-        </w:tc>
-        <w:tc>
-          <w:tcPr>
-            <w:tcW w:w="951" w:type="dxa"/>
-            <w:tcBorders>
-              <w:top w:val="single" w:sz="4" w:space="0" w:color="auto"/>
-              <w:left w:val="single" w:sz="4" w:space="0" w:color="auto"/>
-              <w:bottom w:val="single" w:sz="4" w:space="0" w:color="auto"/>
-              <w:right w:val="single" w:sz="4" w:space="0" w:color="auto"/>
-            </w:tcBorders>
-            <w:tcMar>
-              <w:top w:w="85" w:type="dxa"/>
-              <w:bottom w:w="85" w:type="dxa"/>
-            </w:tcMar>
-          </w:tcPr>
-          <w:p>
-            <w:pPr>
-              <w:jc w:val="right"/>
-              <w:rPr>
-                <w:rFonts w:cstheme="minorHAnsi"/>
-                <w:sz w:val="18"/>
-                <w:szCs w:val="18"/>
-                <w:lang w:val="en-US"/>
-              </w:rPr>
-            </w:pPr>
-            <w:r>
-              <w:rPr>
-                <w:rFonts w:cstheme="minorHAnsi"/>
-                <w:sz w:val="18"/>
-                <w:szCs w:val="18"/>
-                <w:lang w:val="en-US"/>
-              </w:rPr>
-              <w:t>114.00</w:t>
-            </w:r>
-            <w:r>
-              <w:rPr>
-                <w:rFonts w:cstheme="minorHAnsi"/>
-                <w:sz w:val="18"/>
-                <w:szCs w:val="18"/>
-                <w:lang w:val="en-US"/>
-              </w:rPr>
-              <w:t/>
-            </w:r>
-            <w:r>
-              <w:rPr>
-                <w:rFonts w:cstheme="minorHAnsi"/>
-                <w:sz w:val="18"/>
-                <w:szCs w:val="18"/>
-                <w:lang w:val="en-US"/>
-              </w:rPr>
-              <w:t xml:space="preserve"/>
-            </w:r>
-            <w:r>
-              <w:rPr>
-                <w:rFonts w:cstheme="minorHAnsi"/>
-                <w:sz w:val="18"/>
-                <w:szCs w:val="18"/>
-                <w:lang w:val="en-US"/>
-              </w:rPr>
-              <w:t/>
-            </w:r>
-            <w:r>
-              <w:rPr>
-                <w:rFonts w:cstheme="minorHAnsi"/>
-                <w:sz w:val="18"/>
-                <w:szCs w:val="18"/>
-                <w:lang w:val="en-US"/>
-              </w:rPr>
-              <w:t/>
-            </w:r>
-            <w:r>
-              <w:rPr>
-                <w:rFonts w:cstheme="minorHAnsi"/>
-                <w:sz w:val="18"/>
-                <w:szCs w:val="18"/>
-                <w:lang w:val="en-US"/>
-              </w:rPr>
-              <w:t xml:space="preserve"> </w:t>
-            </w:r>
-          </w:p>
-        </w:tc>
-        <w:tc>
-          <w:tcPr>
-            <w:tcW w:w="1556" w:type="dxa"/>
-            <w:tcBorders>
-              <w:top w:val="single" w:sz="4" w:space="0" w:color="auto"/>
-              <w:left w:val="single" w:sz="4" w:space="0" w:color="auto"/>
-              <w:bottom w:val="single" w:sz="4" w:space="0" w:color="auto"/>
-              <w:right w:val="single" w:sz="4" w:space="0" w:color="auto"/>
-            </w:tcBorders>
-            <w:tcMar>
-              <w:top w:w="85" w:type="dxa"/>
-              <w:bottom w:w="85" w:type="dxa"/>
-            </w:tcMar>
-          </w:tcPr>
-          <w:p>
-            <w:pPr>
-              <w:jc w:val="right"/>
-              <w:rPr>
-                <w:rFonts w:cstheme="minorHAnsi"/>
-                <w:sz w:val="18"/>
-                <w:szCs w:val="18"/>
-                <w:lang w:val="en-US"/>
-              </w:rPr>
-            </w:pPr>
-            <w:r>
-              <w:rPr>
-                <w:rFonts w:cstheme="minorHAnsi"/>
-                <w:sz w:val="18"/>
-                <w:szCs w:val="18"/>
-                <w:lang w:val="en-US"/>
-              </w:rPr>
-              <w:t>30.00 €</w:t>
-            </w:r>
-            <w:r>
-              <w:rPr>
-                <w:rFonts w:cstheme="minorHAnsi"/>
-                <w:sz w:val="18"/>
-                <w:szCs w:val="18"/>
-                <w:lang w:val="en-US"/>
-              </w:rPr>
-              <w:t/>
-            </w:r>
-            <w:r>
-              <w:rPr>
-                <w:rFonts w:cstheme="minorHAnsi"/>
-                <w:sz w:val="18"/>
-                <w:szCs w:val="18"/>
-                <w:lang w:val="en-US"/>
-              </w:rPr>
-              <w:t xml:space="preserve"/>
-            </w:r>
-            <w:r>
-              <w:rPr>
-                <w:rFonts w:cstheme="minorHAnsi"/>
-                <w:sz w:val="18"/>
-                <w:szCs w:val="18"/>
-                <w:lang w:val="en-US"/>
-              </w:rPr>
-              <w:t/>
-            </w:r>
-            <w:r>
-              <w:rPr>
-                <w:rFonts w:cstheme="minorHAnsi"/>
-                <w:sz w:val="18"/>
-                <w:szCs w:val="18"/>
-                <w:lang w:val="en-US"/>
-              </w:rPr>
-              <w:t/>
-            </w:r>
-            <w:r>
-              <w:rPr>
-                <w:rFonts w:cstheme="minorHAnsi"/>
-                <w:sz w:val="18"/>
-                <w:szCs w:val="18"/>
-                <w:lang w:val="en-US"/>
-              </w:rPr>
-              <w:t/>
-            </w:r>
-            <w:r>
-              <w:rPr>
-                <w:rFonts w:cstheme="minorHAnsi"/>
-                <w:sz w:val="18"/>
-                <w:szCs w:val="18"/>
-                <w:lang w:val="en-US"/>
-              </w:rPr>
-              <w:t xml:space="preserve"> </w:t>
-            </w:r>
-          </w:p>
-        </w:tc>
-        <w:tc>
-          <w:tcPr>
-            <w:tcW w:w="895" w:type="dxa"/>
-            <w:tcBorders>
-              <w:top w:val="single" w:sz="4" w:space="0" w:color="auto"/>
-              <w:left w:val="single" w:sz="4" w:space="0" w:color="auto"/>
-              <w:bottom w:val="single" w:sz="4" w:space="0" w:color="auto"/>
-              <w:right w:val="single" w:sz="4" w:space="0" w:color="auto"/>
-            </w:tcBorders>
-            <w:tcMar>
-              <w:top w:w="85" w:type="dxa"/>
-              <w:bottom w:w="85" w:type="dxa"/>
-            </w:tcMar>
-          </w:tcPr>
-          <w:p>
-            <w:pPr>
-              <w:jc w:val="right"/>
-              <w:rPr>
-                <w:rFonts w:cstheme="minorHAnsi"/>
-                <w:sz w:val="18"/>
-                <w:szCs w:val="18"/>
-                <w:lang w:val="en-US"/>
-              </w:rPr>
-            </w:pPr>
-            <w:r>
-              <w:rPr>
-                <w:rFonts w:cstheme="minorHAnsi"/>
-                <w:sz w:val="18"/>
-                <w:szCs w:val="18"/>
-                <w:lang w:val="en-US"/>
-              </w:rPr>
-              <w:t>20</w:t>
-            </w:r>
-            <w:r>
-              <w:rPr>
-                <w:rFonts w:cstheme="minorHAnsi"/>
-                <w:sz w:val="18"/>
-                <w:szCs w:val="18"/>
-                <w:lang w:val="en-US"/>
-              </w:rPr>
-              <w:t/>
-            </w:r>
-            <w:r>
-              <w:rPr>
-                <w:rFonts w:cstheme="minorHAnsi"/>
-                <w:sz w:val="18"/>
-                <w:szCs w:val="18"/>
-                <w:lang w:val="en-US"/>
-              </w:rPr>
-              <w:t xml:space="preserve"/>
-            </w:r>
-            <w:r>
-              <w:rPr>
-                <w:rFonts w:cstheme="minorHAnsi"/>
-                <w:sz w:val="18"/>
-                <w:szCs w:val="18"/>
-                <w:lang w:val="en-US"/>
-              </w:rPr>
-              <w:t/>
-            </w:r>
-            <w:r>
-              <w:rPr>
-                <w:rFonts w:cstheme="minorHAnsi"/>
-                <w:sz w:val="18"/>
-                <w:szCs w:val="18"/>
-                <w:lang w:val="en-US"/>
-              </w:rPr>
-              <w:t>%</w:t>
-            </w:r>
-          </w:p>
-        </w:tc>
-        <w:tc>
-          <w:tcPr>
-            <w:tcW w:w="1701" w:type="dxa"/>
-            <w:tcBorders>
-              <w:top w:val="single" w:sz="4" w:space="0" w:color="auto"/>
-              <w:left w:val="single" w:sz="4" w:space="0" w:color="auto"/>
-              <w:bottom w:val="single" w:sz="4" w:space="0" w:color="auto"/>
-              <w:right w:val="nil"/>
-            </w:tcBorders>
-            <w:tcMar>
-              <w:top w:w="85" w:type="dxa"/>
-              <w:bottom w:w="85" w:type="dxa"/>
-            </w:tcMar>
-          </w:tcPr>
-          <w:p>
-            <w:pPr>
-              <w:jc w:val="right"/>
-              <w:rPr>
-                <w:rFonts w:cstheme="minorHAnsi"/>
-                <w:sz w:val="18"/>
-                <w:szCs w:val="18"/>
-                <w:lang w:val="en-US"/>
-              </w:rPr>
-            </w:pPr>
-            <w:r>
-              <w:rPr>
-                <w:rFonts w:cstheme="minorHAnsi"/>
-                <w:sz w:val="18"/>
-                <w:szCs w:val="18"/>
-                <w:lang w:val="en-US"/>
-              </w:rPr>
-              <w:t>3,420.00 €</w:t>
-            </w:r>
-            <w:r>
-              <w:rPr>
-                <w:rFonts w:cstheme="minorHAnsi"/>
-                <w:sz w:val="18"/>
-                <w:szCs w:val="18"/>
-                <w:lang w:val="en-US"/>
-              </w:rPr>
-              <w:t/>
-            </w:r>
-            <w:r>
-              <w:rPr>
-                <w:rFonts w:cstheme="minorHAnsi"/>
-                <w:sz w:val="18"/>
-                <w:szCs w:val="18"/>
-                <w:lang w:val="en-US"/>
-              </w:rPr>
-              <w:t xml:space="preserve"/>
-            </w:r>
-            <w:r>
-              <w:rPr>
-                <w:rFonts w:cstheme="minorHAnsi"/>
-                <w:sz w:val="18"/>
-                <w:szCs w:val="18"/>
-                <w:lang w:val="en-US"/>
-              </w:rPr>
-              <w:t/>
-            </w:r>
-            <w:r>
-              <w:rPr>
-                <w:rFonts w:cstheme="minorHAnsi"/>
-                <w:sz w:val="18"/>
-                <w:szCs w:val="18"/>
-                <w:lang w:val="en-US"/>
-              </w:rPr>
-              <w:t/>
-            </w:r>
-            <w:r>
-              <w:rPr>
-                <w:rFonts w:cstheme="minorHAnsi"/>
-                <w:sz w:val="18"/>
-                <w:szCs w:val="18"/>
-                <w:lang w:val="en-US"/>
-              </w:rPr>
-              <w:t/>
-            </w:r>
-            <w:r>
-              <w:rPr>
-                <w:rFonts w:cstheme="minorHAnsi"/>
-                <w:sz w:val="18"/>
-                <w:szCs w:val="18"/>
-                <w:lang w:val="en-US"/>
-              </w:rPr>
-              <w:t/>
             </w:r>
           </w:p>
         </w:tc>

</xml_diff>